<commit_message>
Update Project phase 4 documentation.docx
</commit_message>
<xml_diff>
--- a/Project phase 4 documentation.docx
+++ b/Project phase 4 documentation.docx
@@ -191,19 +191,7 @@
           <w:szCs w:val="21"/>
           <w14:ligatures w14:val="none"/>
         </w:rPr>
-        <w:t xml:space="preserve"> </w:t>
-      </w:r>
-      <w:proofErr w:type="gramStart"/>
-      <w:r>
-        <w:rPr>
-          <w:rFonts w:ascii="Consolas" w:eastAsia="Times New Roman" w:hAnsi="Consolas" w:cs="Times New Roman"/>
-          <w:color w:val="D4D4D4"/>
-          <w:kern w:val="0"/>
-          <w:sz w:val="21"/>
-          <w:szCs w:val="21"/>
-          <w14:ligatures w14:val="none"/>
-        </w:rPr>
-        <w:t xml:space="preserve">{ </w:t>
+        <w:t xml:space="preserve"> { </w:t>
       </w:r>
       <w:r>
         <w:rPr>
@@ -216,7 +204,6 @@
         </w:rPr>
         <w:t>ethers</w:t>
       </w:r>
-      <w:proofErr w:type="gramEnd"/>
       <w:r>
         <w:rPr>
           <w:rFonts w:ascii="Consolas" w:eastAsia="Times New Roman" w:hAnsi="Consolas" w:cs="Times New Roman"/>
@@ -306,19 +293,7 @@
           <w:szCs w:val="21"/>
           <w14:ligatures w14:val="none"/>
         </w:rPr>
-        <w:t xml:space="preserve"> </w:t>
-      </w:r>
-      <w:proofErr w:type="gramStart"/>
-      <w:r>
-        <w:rPr>
-          <w:rFonts w:ascii="Consolas" w:eastAsia="Times New Roman" w:hAnsi="Consolas" w:cs="Times New Roman"/>
-          <w:color w:val="D4D4D4"/>
-          <w:kern w:val="0"/>
-          <w:sz w:val="21"/>
-          <w:szCs w:val="21"/>
-          <w14:ligatures w14:val="none"/>
-        </w:rPr>
-        <w:t xml:space="preserve">{ </w:t>
+        <w:t xml:space="preserve"> { </w:t>
       </w:r>
       <w:r>
         <w:rPr>
@@ -331,7 +306,6 @@
         </w:rPr>
         <w:t>expect</w:t>
       </w:r>
-      <w:proofErr w:type="gramEnd"/>
       <w:r>
         <w:rPr>
           <w:rFonts w:ascii="Consolas" w:eastAsia="Times New Roman" w:hAnsi="Consolas" w:cs="Times New Roman"/>
@@ -472,7 +446,6 @@
         </w:rPr>
         <w:t xml:space="preserve">  </w:t>
       </w:r>
-      <w:proofErr w:type="gramStart"/>
       <w:r>
         <w:rPr>
           <w:rFonts w:ascii="Consolas" w:eastAsia="Times New Roman" w:hAnsi="Consolas" w:cs="Times New Roman"/>
@@ -495,7 +468,6 @@
         </w:rPr>
         <w:t>(</w:t>
       </w:r>
-      <w:proofErr w:type="gramEnd"/>
       <w:r>
         <w:rPr>
           <w:rFonts w:ascii="Consolas" w:eastAsia="Times New Roman" w:hAnsi="Consolas" w:cs="Times New Roman"/>
@@ -565,7 +537,6 @@
         </w:rPr>
         <w:t xml:space="preserve">    </w:t>
       </w:r>
-      <w:proofErr w:type="gramStart"/>
       <w:r>
         <w:rPr>
           <w:rFonts w:ascii="Consolas" w:eastAsia="Times New Roman" w:hAnsi="Consolas" w:cs="Times New Roman"/>
@@ -588,7 +559,6 @@
         </w:rPr>
         <w:t>(</w:t>
       </w:r>
-      <w:proofErr w:type="gramEnd"/>
       <w:r>
         <w:rPr>
           <w:rFonts w:ascii="Consolas" w:eastAsia="Times New Roman" w:hAnsi="Consolas" w:cs="Times New Roman"/>
@@ -680,7 +650,6 @@
         </w:rPr>
         <w:t xml:space="preserve">      </w:t>
       </w:r>
-      <w:proofErr w:type="gramStart"/>
       <w:r>
         <w:rPr>
           <w:rFonts w:ascii="Consolas" w:eastAsia="Times New Roman" w:hAnsi="Consolas" w:cs="Times New Roman"/>
@@ -703,7 +672,6 @@
         </w:rPr>
         <w:t>(</w:t>
       </w:r>
-      <w:proofErr w:type="gramEnd"/>
       <w:r>
         <w:rPr>
           <w:rFonts w:ascii="Consolas" w:eastAsia="Times New Roman" w:hAnsi="Consolas" w:cs="Times New Roman"/>
@@ -863,7 +831,6 @@
         </w:rPr>
         <w:t xml:space="preserve">      </w:t>
       </w:r>
-      <w:proofErr w:type="gramStart"/>
       <w:r>
         <w:rPr>
           <w:rFonts w:ascii="Consolas" w:eastAsia="Times New Roman" w:hAnsi="Consolas" w:cs="Times New Roman"/>
@@ -886,7 +853,6 @@
         </w:rPr>
         <w:t>(</w:t>
       </w:r>
-      <w:proofErr w:type="gramEnd"/>
       <w:r>
         <w:rPr>
           <w:rFonts w:ascii="Consolas" w:eastAsia="Times New Roman" w:hAnsi="Consolas" w:cs="Times New Roman"/>
@@ -1087,7 +1053,6 @@
         </w:rPr>
         <w:t xml:space="preserve">    </w:t>
       </w:r>
-      <w:proofErr w:type="gramStart"/>
       <w:r>
         <w:rPr>
           <w:rFonts w:ascii="Consolas" w:eastAsia="Times New Roman" w:hAnsi="Consolas" w:cs="Times New Roman"/>
@@ -1110,7 +1075,6 @@
         </w:rPr>
         <w:t>(</w:t>
       </w:r>
-      <w:proofErr w:type="gramEnd"/>
       <w:r>
         <w:rPr>
           <w:rFonts w:ascii="Consolas" w:eastAsia="Times New Roman" w:hAnsi="Consolas" w:cs="Times New Roman"/>
@@ -1202,7 +1166,6 @@
         </w:rPr>
         <w:t xml:space="preserve">      </w:t>
       </w:r>
-      <w:proofErr w:type="gramStart"/>
       <w:r>
         <w:rPr>
           <w:rFonts w:ascii="Consolas" w:eastAsia="Times New Roman" w:hAnsi="Consolas" w:cs="Times New Roman"/>
@@ -1225,7 +1188,6 @@
         </w:rPr>
         <w:t>(</w:t>
       </w:r>
-      <w:proofErr w:type="gramEnd"/>
       <w:r>
         <w:rPr>
           <w:rFonts w:ascii="Consolas" w:eastAsia="Times New Roman" w:hAnsi="Consolas" w:cs="Times New Roman"/>
@@ -1451,7 +1413,6 @@
         </w:rPr>
         <w:t xml:space="preserve">  </w:t>
       </w:r>
-      <w:proofErr w:type="gramStart"/>
       <w:r>
         <w:rPr>
           <w:rFonts w:ascii="Consolas" w:eastAsia="Times New Roman" w:hAnsi="Consolas" w:cs="Times New Roman"/>
@@ -1474,7 +1435,6 @@
         </w:rPr>
         <w:t>(</w:t>
       </w:r>
-      <w:proofErr w:type="gramEnd"/>
       <w:r>
         <w:rPr>
           <w:rFonts w:ascii="Consolas" w:eastAsia="Times New Roman" w:hAnsi="Consolas" w:cs="Times New Roman"/>
@@ -1544,7 +1504,6 @@
         </w:rPr>
         <w:t xml:space="preserve">    </w:t>
       </w:r>
-      <w:proofErr w:type="gramStart"/>
       <w:r>
         <w:rPr>
           <w:rFonts w:ascii="Consolas" w:eastAsia="Times New Roman" w:hAnsi="Consolas" w:cs="Times New Roman"/>
@@ -1567,7 +1526,6 @@
         </w:rPr>
         <w:t>(</w:t>
       </w:r>
-      <w:proofErr w:type="gramEnd"/>
       <w:r>
         <w:rPr>
           <w:rFonts w:ascii="Consolas" w:eastAsia="Times New Roman" w:hAnsi="Consolas" w:cs="Times New Roman"/>
@@ -1738,7 +1696,6 @@
         </w:rPr>
         <w:t>owner</w:t>
       </w:r>
-      <w:proofErr w:type="gramStart"/>
       <w:r>
         <w:rPr>
           <w:rFonts w:ascii="Consolas" w:eastAsia="Times New Roman" w:hAnsi="Consolas" w:cs="Times New Roman"/>
@@ -1763,7 +1720,6 @@
         <w:t>safeMint</w:t>
       </w:r>
       <w:proofErr w:type="spellEnd"/>
-      <w:proofErr w:type="gramEnd"/>
       <w:r>
         <w:rPr>
           <w:rFonts w:ascii="Consolas" w:eastAsia="Times New Roman" w:hAnsi="Consolas" w:cs="Times New Roman"/>
@@ -1956,7 +1912,6 @@
         </w:rPr>
         <w:t xml:space="preserve">      </w:t>
       </w:r>
-      <w:proofErr w:type="gramStart"/>
       <w:r>
         <w:rPr>
           <w:rFonts w:ascii="Consolas" w:eastAsia="Times New Roman" w:hAnsi="Consolas" w:cs="Times New Roman"/>
@@ -1979,7 +1934,6 @@
         </w:rPr>
         <w:t>(</w:t>
       </w:r>
-      <w:proofErr w:type="gramEnd"/>
       <w:r>
         <w:rPr>
           <w:rFonts w:ascii="Consolas" w:eastAsia="Times New Roman" w:hAnsi="Consolas" w:cs="Times New Roman"/>
@@ -2246,7 +2200,6 @@
         </w:rPr>
         <w:t xml:space="preserve">    </w:t>
       </w:r>
-      <w:proofErr w:type="gramStart"/>
       <w:r>
         <w:rPr>
           <w:rFonts w:ascii="Consolas" w:eastAsia="Times New Roman" w:hAnsi="Consolas" w:cs="Times New Roman"/>
@@ -2269,7 +2222,6 @@
         </w:rPr>
         <w:t>(</w:t>
       </w:r>
-      <w:proofErr w:type="gramEnd"/>
       <w:r>
         <w:rPr>
           <w:rFonts w:ascii="Consolas" w:eastAsia="Times New Roman" w:hAnsi="Consolas" w:cs="Times New Roman"/>
@@ -2720,7 +2672,6 @@
         </w:rPr>
         <w:t>owner</w:t>
       </w:r>
-      <w:proofErr w:type="gramStart"/>
       <w:r>
         <w:rPr>
           <w:rFonts w:ascii="Consolas" w:eastAsia="Times New Roman" w:hAnsi="Consolas" w:cs="Times New Roman"/>
@@ -2745,7 +2696,6 @@
         <w:t>safeMint</w:t>
       </w:r>
       <w:proofErr w:type="spellEnd"/>
-      <w:proofErr w:type="gramEnd"/>
       <w:r>
         <w:rPr>
           <w:rFonts w:ascii="Consolas" w:eastAsia="Times New Roman" w:hAnsi="Consolas" w:cs="Times New Roman"/>
@@ -2824,19 +2774,7 @@
           <w:szCs w:val="21"/>
           <w14:ligatures w14:val="none"/>
         </w:rPr>
-        <w:t xml:space="preserve">            </w:t>
-      </w:r>
-      <w:proofErr w:type="gramStart"/>
-      <w:r>
-        <w:rPr>
-          <w:rFonts w:ascii="Consolas" w:eastAsia="Times New Roman" w:hAnsi="Consolas" w:cs="Times New Roman"/>
-          <w:color w:val="D4D4D4"/>
-          <w:kern w:val="0"/>
-          <w:sz w:val="21"/>
-          <w:szCs w:val="21"/>
-          <w14:ligatures w14:val="none"/>
-        </w:rPr>
-        <w:t xml:space="preserve">{ </w:t>
+        <w:t xml:space="preserve">            { </w:t>
       </w:r>
       <w:r>
         <w:rPr>
@@ -2847,19 +2785,7 @@
           <w:szCs w:val="21"/>
           <w14:ligatures w14:val="none"/>
         </w:rPr>
-        <w:t>value</w:t>
-      </w:r>
-      <w:proofErr w:type="gramEnd"/>
-      <w:r>
-        <w:rPr>
-          <w:rFonts w:ascii="Consolas" w:eastAsia="Times New Roman" w:hAnsi="Consolas" w:cs="Times New Roman"/>
-          <w:color w:val="9CDCFE"/>
-          <w:kern w:val="0"/>
-          <w:sz w:val="21"/>
-          <w:szCs w:val="21"/>
-          <w14:ligatures w14:val="none"/>
-        </w:rPr>
-        <w:t>:</w:t>
+        <w:t>value:</w:t>
       </w:r>
       <w:r>
         <w:rPr>
@@ -3034,7 +2960,6 @@
         </w:rPr>
         <w:t xml:space="preserve"> </w:t>
       </w:r>
-      <w:proofErr w:type="gramStart"/>
       <w:r>
         <w:rPr>
           <w:rFonts w:ascii="Consolas" w:eastAsia="Times New Roman" w:hAnsi="Consolas" w:cs="Times New Roman"/>
@@ -3058,7 +2983,6 @@
         <w:t>(</w:t>
       </w:r>
       <w:proofErr w:type="spellStart"/>
-      <w:proofErr w:type="gramEnd"/>
       <w:r>
         <w:rPr>
           <w:rFonts w:ascii="Consolas" w:eastAsia="Times New Roman" w:hAnsi="Consolas" w:cs="Times New Roman"/>
@@ -3217,19 +3141,7 @@
           <w:szCs w:val="21"/>
           <w14:ligatures w14:val="none"/>
         </w:rPr>
-        <w:t xml:space="preserve">            </w:t>
-      </w:r>
-      <w:proofErr w:type="gramStart"/>
-      <w:r>
-        <w:rPr>
-          <w:rFonts w:ascii="Consolas" w:eastAsia="Times New Roman" w:hAnsi="Consolas" w:cs="Times New Roman"/>
-          <w:color w:val="D4D4D4"/>
-          <w:kern w:val="0"/>
-          <w:sz w:val="21"/>
-          <w:szCs w:val="21"/>
-          <w14:ligatures w14:val="none"/>
-        </w:rPr>
-        <w:t xml:space="preserve">{ </w:t>
+        <w:t xml:space="preserve">            { </w:t>
       </w:r>
       <w:r>
         <w:rPr>
@@ -3240,19 +3152,7 @@
           <w:szCs w:val="21"/>
           <w14:ligatures w14:val="none"/>
         </w:rPr>
-        <w:t>value</w:t>
-      </w:r>
-      <w:proofErr w:type="gramEnd"/>
-      <w:r>
-        <w:rPr>
-          <w:rFonts w:ascii="Consolas" w:eastAsia="Times New Roman" w:hAnsi="Consolas" w:cs="Times New Roman"/>
-          <w:color w:val="9CDCFE"/>
-          <w:kern w:val="0"/>
-          <w:sz w:val="21"/>
-          <w:szCs w:val="21"/>
-          <w14:ligatures w14:val="none"/>
-        </w:rPr>
-        <w:t>:</w:t>
+        <w:t>value:</w:t>
       </w:r>
       <w:r>
         <w:rPr>
@@ -3378,9 +3278,20 @@
           <w:szCs w:val="21"/>
           <w14:ligatures w14:val="none"/>
         </w:rPr>
-        <w:t xml:space="preserve">            </w:t>
-      </w:r>
-      <w:proofErr w:type="gramStart"/>
+        <w:t>            .</w:t>
+      </w:r>
+      <w:proofErr w:type="spellStart"/>
+      <w:r>
+        <w:rPr>
+          <w:rFonts w:ascii="Consolas" w:eastAsia="Times New Roman" w:hAnsi="Consolas" w:cs="Times New Roman"/>
+          <w:color w:val="9CDCFE"/>
+          <w:kern w:val="0"/>
+          <w:sz w:val="21"/>
+          <w:szCs w:val="21"/>
+          <w14:ligatures w14:val="none"/>
+        </w:rPr>
+        <w:t>to</w:t>
+      </w:r>
       <w:r>
         <w:rPr>
           <w:rFonts w:ascii="Consolas" w:eastAsia="Times New Roman" w:hAnsi="Consolas" w:cs="Times New Roman"/>
@@ -3392,7 +3303,6 @@
         </w:rPr>
         <w:t>.</w:t>
       </w:r>
-      <w:proofErr w:type="spellStart"/>
       <w:r>
         <w:rPr>
           <w:rFonts w:ascii="Consolas" w:eastAsia="Times New Roman" w:hAnsi="Consolas" w:cs="Times New Roman"/>
@@ -3402,31 +3312,8 @@
           <w:szCs w:val="21"/>
           <w14:ligatures w14:val="none"/>
         </w:rPr>
-        <w:t>to</w:t>
-      </w:r>
-      <w:r>
-        <w:rPr>
-          <w:rFonts w:ascii="Consolas" w:eastAsia="Times New Roman" w:hAnsi="Consolas" w:cs="Times New Roman"/>
-          <w:color w:val="D4D4D4"/>
-          <w:kern w:val="0"/>
-          <w:sz w:val="21"/>
-          <w:szCs w:val="21"/>
-          <w14:ligatures w14:val="none"/>
-        </w:rPr>
-        <w:t>.</w:t>
-      </w:r>
-      <w:r>
-        <w:rPr>
-          <w:rFonts w:ascii="Consolas" w:eastAsia="Times New Roman" w:hAnsi="Consolas" w:cs="Times New Roman"/>
-          <w:color w:val="9CDCFE"/>
-          <w:kern w:val="0"/>
-          <w:sz w:val="21"/>
-          <w:szCs w:val="21"/>
-          <w14:ligatures w14:val="none"/>
-        </w:rPr>
         <w:t>be</w:t>
       </w:r>
-      <w:proofErr w:type="gramEnd"/>
       <w:r>
         <w:rPr>
           <w:rFonts w:ascii="Consolas" w:eastAsia="Times New Roman" w:hAnsi="Consolas" w:cs="Times New Roman"/>
@@ -3567,7 +3454,6 @@
         </w:rPr>
         <w:t xml:space="preserve">    </w:t>
       </w:r>
-      <w:proofErr w:type="gramStart"/>
       <w:r>
         <w:rPr>
           <w:rFonts w:ascii="Consolas" w:eastAsia="Times New Roman" w:hAnsi="Consolas" w:cs="Times New Roman"/>
@@ -3590,7 +3476,6 @@
         </w:rPr>
         <w:t>(</w:t>
       </w:r>
-      <w:proofErr w:type="gramEnd"/>
       <w:r>
         <w:rPr>
           <w:rFonts w:ascii="Consolas" w:eastAsia="Times New Roman" w:hAnsi="Consolas" w:cs="Times New Roman"/>
@@ -3785,7 +3670,6 @@
         </w:rPr>
         <w:t>owner</w:t>
       </w:r>
-      <w:proofErr w:type="gramStart"/>
       <w:r>
         <w:rPr>
           <w:rFonts w:ascii="Consolas" w:eastAsia="Times New Roman" w:hAnsi="Consolas" w:cs="Times New Roman"/>
@@ -3810,7 +3694,6 @@
         <w:t>safeMint</w:t>
       </w:r>
       <w:proofErr w:type="spellEnd"/>
-      <w:proofErr w:type="gramEnd"/>
       <w:r>
         <w:rPr>
           <w:rFonts w:ascii="Consolas" w:eastAsia="Times New Roman" w:hAnsi="Consolas" w:cs="Times New Roman"/>
@@ -4352,6 +4235,151 @@
         <w:shd w:val="clear" w:color="auto" w:fill="1E1E1E"/>
         <w:spacing w:after="0" w:line="285" w:lineRule="atLeast"/>
         <w:rPr>
+          <w:rFonts w:ascii="Consolas" w:eastAsia="Times New Roman" w:hAnsi="Consolas" w:cs="Times New Roman"/>
+          <w:color w:val="CE9178"/>
+          <w:kern w:val="0"/>
+          <w:sz w:val="21"/>
+          <w:szCs w:val="21"/>
+          <w14:ligatures w14:val="none"/>
+        </w:rPr>
+      </w:pPr>
+      <w:r>
+        <w:rPr>
+          <w:rFonts w:ascii="Consolas" w:eastAsia="Times New Roman" w:hAnsi="Consolas" w:cs="Times New Roman"/>
+          <w:color w:val="D4D4D4"/>
+          <w:kern w:val="0"/>
+          <w:sz w:val="21"/>
+          <w:szCs w:val="21"/>
+          <w14:ligatures w14:val="none"/>
+        </w:rPr>
+        <w:t xml:space="preserve">        </w:t>
+      </w:r>
+      <w:r>
+        <w:rPr>
+          <w:rFonts w:ascii="Consolas" w:eastAsia="Times New Roman" w:hAnsi="Consolas" w:cs="Times New Roman"/>
+          <w:color w:val="DCDCAA"/>
+          <w:kern w:val="0"/>
+          <w:sz w:val="21"/>
+          <w:szCs w:val="21"/>
+          <w14:ligatures w14:val="none"/>
+        </w:rPr>
+        <w:t>expect</w:t>
+      </w:r>
+      <w:r>
+        <w:rPr>
+          <w:rFonts w:ascii="Consolas" w:eastAsia="Times New Roman" w:hAnsi="Consolas" w:cs="Times New Roman"/>
+          <w:color w:val="D4D4D4"/>
+          <w:kern w:val="0"/>
+          <w:sz w:val="21"/>
+          <w:szCs w:val="21"/>
+          <w14:ligatures w14:val="none"/>
+        </w:rPr>
+        <w:t>(</w:t>
+      </w:r>
+      <w:r>
+        <w:rPr>
+          <w:rFonts w:ascii="Consolas" w:eastAsia="Times New Roman" w:hAnsi="Consolas" w:cs="Times New Roman"/>
+          <w:color w:val="4FC1FF"/>
+          <w:kern w:val="0"/>
+          <w:sz w:val="21"/>
+          <w:szCs w:val="21"/>
+          <w14:ligatures w14:val="none"/>
+        </w:rPr>
+        <w:t>tokenURI</w:t>
+      </w:r>
+      <w:r>
+        <w:rPr>
+          <w:rFonts w:ascii="Consolas" w:eastAsia="Times New Roman" w:hAnsi="Consolas" w:cs="Times New Roman"/>
+          <w:color w:val="D4D4D4"/>
+          <w:kern w:val="0"/>
+          <w:sz w:val="21"/>
+          <w:szCs w:val="21"/>
+          <w14:ligatures w14:val="none"/>
+        </w:rPr>
+        <w:t>).</w:t>
+      </w:r>
+      <w:r>
+        <w:rPr>
+          <w:rFonts w:ascii="Consolas" w:eastAsia="Times New Roman" w:hAnsi="Consolas" w:cs="Times New Roman"/>
+          <w:color w:val="9CDCFE"/>
+          <w:kern w:val="0"/>
+          <w:sz w:val="21"/>
+          <w:szCs w:val="21"/>
+          <w14:ligatures w14:val="none"/>
+        </w:rPr>
+        <w:t>to</w:t>
+      </w:r>
+      <w:r>
+        <w:rPr>
+          <w:rFonts w:ascii="Consolas" w:eastAsia="Times New Roman" w:hAnsi="Consolas" w:cs="Times New Roman"/>
+          <w:color w:val="D4D4D4"/>
+          <w:kern w:val="0"/>
+          <w:sz w:val="21"/>
+          <w:szCs w:val="21"/>
+          <w14:ligatures w14:val="none"/>
+        </w:rPr>
+        <w:t>.</w:t>
+      </w:r>
+      <w:r>
+        <w:rPr>
+          <w:rFonts w:ascii="Consolas" w:eastAsia="Times New Roman" w:hAnsi="Consolas" w:cs="Times New Roman"/>
+          <w:color w:val="DCDCAA"/>
+          <w:kern w:val="0"/>
+          <w:sz w:val="21"/>
+          <w:szCs w:val="21"/>
+          <w14:ligatures w14:val="none"/>
+        </w:rPr>
+        <w:t>equal</w:t>
+      </w:r>
+      <w:r>
+        <w:rPr>
+          <w:rFonts w:ascii="Consolas" w:eastAsia="Times New Roman" w:hAnsi="Consolas" w:cs="Times New Roman"/>
+          <w:color w:val="D4D4D4"/>
+          <w:kern w:val="0"/>
+          <w:sz w:val="21"/>
+          <w:szCs w:val="21"/>
+          <w14:ligatures w14:val="none"/>
+        </w:rPr>
+        <w:t>(</w:t>
+      </w:r>
+      <w:r>
+        <w:rPr>
+          <w:rFonts w:ascii="Consolas" w:eastAsia="Times New Roman" w:hAnsi="Consolas" w:cs="Times New Roman"/>
+          <w:color w:val="CE9178"/>
+          <w:kern w:val="0"/>
+          <w:sz w:val="21"/>
+          <w:szCs w:val="21"/>
+          <w14:ligatures w14:val="none"/>
+        </w:rPr>
+        <w:t>"ipfs://QmSSAvQfq5QPMGcwqVu3xGQfLXNaYkTPKjRKcn3PAL3HjG/1.json"</w:t>
+      </w:r>
+      <w:r>
+        <w:rPr>
+          <w:rFonts w:ascii="Consolas" w:eastAsia="Times New Roman" w:hAnsi="Consolas" w:cs="Times New Roman"/>
+          <w:color w:val="D4D4D4"/>
+          <w:kern w:val="0"/>
+          <w:sz w:val="21"/>
+          <w:szCs w:val="21"/>
+          <w14:ligatures w14:val="none"/>
+        </w:rPr>
+        <w:t>); });</w:t>
+      </w:r>
+    </w:p>
+    <w:p>
+      <w:pPr>
+        <w:rPr>
+          <w:rFonts w:ascii="Consolas" w:eastAsia="Times New Roman" w:hAnsi="Consolas" w:cs="Times New Roman"/>
+          <w:color w:val="CE9178"/>
+          <w:kern w:val="0"/>
+          <w:sz w:val="21"/>
+          <w:szCs w:val="21"/>
+          <w14:ligatures w14:val="none"/>
+        </w:rPr>
+      </w:pPr>
+    </w:p>
+    <w:p>
+      <w:pPr>
+        <w:rPr>
           <w:rFonts w:ascii="Times New Roman" w:hAnsi="Times New Roman" w:cs="Times New Roman"/>
           <w:sz w:val="24"/>
           <w:szCs w:val="24"/>
@@ -4359,126 +4387,39 @@
       </w:pPr>
       <w:r>
         <w:rPr>
-          <w:rFonts w:ascii="Consolas" w:eastAsia="Times New Roman" w:hAnsi="Consolas" w:cs="Times New Roman"/>
-          <w:color w:val="D4D4D4"/>
-          <w:kern w:val="0"/>
-          <w:sz w:val="21"/>
-          <w:szCs w:val="21"/>
-          <w14:ligatures w14:val="none"/>
-        </w:rPr>
-        <w:t xml:space="preserve">        </w:t>
-      </w:r>
-      <w:r>
-        <w:rPr>
-          <w:rFonts w:ascii="Consolas" w:eastAsia="Times New Roman" w:hAnsi="Consolas" w:cs="Times New Roman"/>
-          <w:color w:val="DCDCAA"/>
-          <w:kern w:val="0"/>
-          <w:sz w:val="21"/>
-          <w:szCs w:val="21"/>
-          <w14:ligatures w14:val="none"/>
-        </w:rPr>
-        <w:t>expect</w:t>
-      </w:r>
-      <w:r>
-        <w:rPr>
-          <w:rFonts w:ascii="Consolas" w:eastAsia="Times New Roman" w:hAnsi="Consolas" w:cs="Times New Roman"/>
-          <w:color w:val="D4D4D4"/>
-          <w:kern w:val="0"/>
-          <w:sz w:val="21"/>
-          <w:szCs w:val="21"/>
-          <w14:ligatures w14:val="none"/>
-        </w:rPr>
-        <w:t>(</w:t>
-      </w:r>
-      <w:r>
-        <w:rPr>
-          <w:rFonts w:ascii="Consolas" w:eastAsia="Times New Roman" w:hAnsi="Consolas" w:cs="Times New Roman"/>
-          <w:color w:val="4FC1FF"/>
-          <w:kern w:val="0"/>
-          <w:sz w:val="21"/>
-          <w:szCs w:val="21"/>
-          <w14:ligatures w14:val="none"/>
-        </w:rPr>
-        <w:t>tokenURI</w:t>
-      </w:r>
-      <w:r>
-        <w:rPr>
-          <w:rFonts w:ascii="Consolas" w:eastAsia="Times New Roman" w:hAnsi="Consolas" w:cs="Times New Roman"/>
-          <w:color w:val="D4D4D4"/>
-          <w:kern w:val="0"/>
-          <w:sz w:val="21"/>
-          <w:szCs w:val="21"/>
-          <w14:ligatures w14:val="none"/>
-        </w:rPr>
-        <w:t>).</w:t>
-      </w:r>
-      <w:proofErr w:type="gramStart"/>
-      <w:r>
-        <w:rPr>
-          <w:rFonts w:ascii="Consolas" w:eastAsia="Times New Roman" w:hAnsi="Consolas" w:cs="Times New Roman"/>
-          <w:color w:val="9CDCFE"/>
-          <w:kern w:val="0"/>
-          <w:sz w:val="21"/>
-          <w:szCs w:val="21"/>
-          <w14:ligatures w14:val="none"/>
-        </w:rPr>
-        <w:t>to</w:t>
-      </w:r>
-      <w:r>
-        <w:rPr>
-          <w:rFonts w:ascii="Consolas" w:eastAsia="Times New Roman" w:hAnsi="Consolas" w:cs="Times New Roman"/>
-          <w:color w:val="D4D4D4"/>
-          <w:kern w:val="0"/>
-          <w:sz w:val="21"/>
-          <w:szCs w:val="21"/>
-          <w14:ligatures w14:val="none"/>
-        </w:rPr>
-        <w:t>.</w:t>
-      </w:r>
-      <w:r>
-        <w:rPr>
-          <w:rFonts w:ascii="Consolas" w:eastAsia="Times New Roman" w:hAnsi="Consolas" w:cs="Times New Roman"/>
-          <w:color w:val="DCDCAA"/>
-          <w:kern w:val="0"/>
-          <w:sz w:val="21"/>
-          <w:szCs w:val="21"/>
-          <w14:ligatures w14:val="none"/>
-        </w:rPr>
-        <w:t>equal</w:t>
-      </w:r>
-      <w:proofErr w:type="gramEnd"/>
-      <w:r>
-        <w:rPr>
-          <w:rFonts w:ascii="Consolas" w:eastAsia="Times New Roman" w:hAnsi="Consolas" w:cs="Times New Roman"/>
-          <w:color w:val="D4D4D4"/>
-          <w:kern w:val="0"/>
-          <w:sz w:val="21"/>
-          <w:szCs w:val="21"/>
-          <w14:ligatures w14:val="none"/>
-        </w:rPr>
-        <w:t>(</w:t>
-      </w:r>
-      <w:r>
-        <w:rPr>
-          <w:rFonts w:ascii="Consolas" w:eastAsia="Times New Roman" w:hAnsi="Consolas" w:cs="Times New Roman"/>
-          <w:color w:val="CE9178"/>
-          <w:kern w:val="0"/>
-          <w:sz w:val="21"/>
-          <w:szCs w:val="21"/>
-          <w14:ligatures w14:val="none"/>
-        </w:rPr>
-        <w:t>"ipfs://QmSSAvQfq5QPMGcwqVu3xGQfLXNaYkTPKjRKcn3PAL3HjG/1.json"</w:t>
-      </w:r>
-      <w:r>
-        <w:rPr>
-          <w:rFonts w:ascii="Consolas" w:eastAsia="Times New Roman" w:hAnsi="Consolas" w:cs="Times New Roman"/>
-          <w:color w:val="D4D4D4"/>
-          <w:kern w:val="0"/>
-          <w:sz w:val="21"/>
-          <w:szCs w:val="21"/>
-          <w14:ligatures w14:val="none"/>
-        </w:rPr>
-        <w:t>); });</w:t>
+          <w:rFonts w:ascii="Times New Roman" w:hAnsi="Times New Roman" w:cs="Times New Roman"/>
+          <w:sz w:val="24"/>
+          <w:szCs w:val="24"/>
+        </w:rPr>
+        <w:t>The following loom recording shows the hardhat testing on NFT Minting contract using hardhat and chai library:</w:t>
+      </w:r>
+    </w:p>
+    <w:p>
+      <w:pPr>
+        <w:rPr>
+          <w:rFonts w:ascii="Times New Roman" w:hAnsi="Times New Roman" w:cs="Times New Roman"/>
+          <w:sz w:val="24"/>
+          <w:szCs w:val="24"/>
+        </w:rPr>
+      </w:pPr>
+      <w:hyperlink r:id="rId4" w:history="1">
+        <w:r>
+          <w:rPr>
+            <w:rStyle w:val="Hyperlink"/>
+            <w:rFonts w:ascii="Times New Roman" w:hAnsi="Times New Roman" w:cs="Times New Roman"/>
+            <w:sz w:val="24"/>
+            <w:szCs w:val="24"/>
+          </w:rPr>
+          <w:t>https://www.loom.com/share/a10ea4212174482f911704c1a2c87610</w:t>
+        </w:r>
+      </w:hyperlink>
+      <w:r>
+        <w:rPr>
+          <w:rFonts w:ascii="Times New Roman" w:hAnsi="Times New Roman" w:cs="Times New Roman"/>
+          <w:sz w:val="24"/>
+          <w:szCs w:val="24"/>
+        </w:rPr>
+        <w:t xml:space="preserve"> </w:t>
       </w:r>
     </w:p>
     <w:sectPr>
@@ -4919,6 +4860,29 @@
     <w:semiHidden/>
     <w:unhideWhenUsed/>
   </w:style>
+  <w:style w:type="character" w:styleId="Hyperlink">
+    <w:name w:val="Hyperlink"/>
+    <w:basedOn w:val="DefaultParagraphFont"/>
+    <w:uiPriority w:val="99"/>
+    <w:unhideWhenUsed/>
+    <w:rsid w:val="00733160"/>
+    <w:rPr>
+      <w:color w:val="0563C1" w:themeColor="hyperlink"/>
+      <w:u w:val="single"/>
+    </w:rPr>
+  </w:style>
+  <w:style w:type="character" w:styleId="UnresolvedMention">
+    <w:name w:val="Unresolved Mention"/>
+    <w:basedOn w:val="DefaultParagraphFont"/>
+    <w:uiPriority w:val="99"/>
+    <w:semiHidden/>
+    <w:unhideWhenUsed/>
+    <w:rsid w:val="00733160"/>
+    <w:rPr>
+      <w:color w:val="605E5C"/>
+      <w:shd w:val="clear" w:color="auto" w:fill="E1DFDD"/>
+    </w:rPr>
+  </w:style>
 </w:styles>
 </file>
 

</xml_diff>